<commit_message>
update bai tap huong doi tuong
</commit_message>
<xml_diff>
--- a/Module 1/Lesson 1/Báo Cáo Tuần/C0823I1-JV105-Đặng Trần Trí Đức-Báo cáo tuần 4.docx
+++ b/Module 1/Lesson 1/Báo Cáo Tuần/C0823I1-JV105-Đặng Trần Trí Đức-Báo cáo tuần 4.docx
@@ -378,7 +378,7 @@
                 <w:sz w:val="26"/>
                 <w:szCs w:val="26"/>
               </w:rPr>
-              <w:t>5</w:t>
+              <w:t>12</w:t>
             </w:r>
             <w:r>
               <w:rPr>
@@ -505,23 +505,31 @@
                 <w:sz w:val="26"/>
                 <w:szCs w:val="26"/>
               </w:rPr>
-              <w:t>2</w:t>
-            </w:r>
-            <w:r>
-              <w:rPr>
-                <w:rFonts w:ascii="Times New Roman" w:hAnsi="Times New Roman" w:cs="Times New Roman"/>
-                <w:sz w:val="26"/>
-                <w:szCs w:val="26"/>
-              </w:rPr>
-              <w:t>8</w:t>
-            </w:r>
-            <w:r>
-              <w:rPr>
-                <w:rFonts w:ascii="Times New Roman" w:hAnsi="Times New Roman" w:cs="Times New Roman"/>
-                <w:sz w:val="26"/>
-                <w:szCs w:val="26"/>
-              </w:rPr>
-              <w:t>/9/2023</w:t>
+              <w:t>5</w:t>
+            </w:r>
+            <w:r>
+              <w:rPr>
+                <w:rFonts w:ascii="Times New Roman" w:hAnsi="Times New Roman" w:cs="Times New Roman"/>
+                <w:sz w:val="26"/>
+                <w:szCs w:val="26"/>
+              </w:rPr>
+              <w:t>/</w:t>
+            </w:r>
+            <w:r>
+              <w:rPr>
+                <w:rFonts w:ascii="Times New Roman" w:hAnsi="Times New Roman" w:cs="Times New Roman"/>
+                <w:sz w:val="26"/>
+                <w:szCs w:val="26"/>
+              </w:rPr>
+              <w:t>10</w:t>
+            </w:r>
+            <w:r>
+              <w:rPr>
+                <w:rFonts w:ascii="Times New Roman" w:hAnsi="Times New Roman" w:cs="Times New Roman"/>
+                <w:sz w:val="26"/>
+                <w:szCs w:val="26"/>
+              </w:rPr>
+              <w:t>/2023</w:t>
             </w:r>
           </w:p>
         </w:tc>
@@ -632,7 +640,7 @@
                 <w:sz w:val="26"/>
                 <w:szCs w:val="26"/>
               </w:rPr>
-              <w:t>5</w:t>
+              <w:t>12</w:t>
             </w:r>
             <w:r>
               <w:rPr>
@@ -6090,367 +6098,6 @@
           <w:tcPr>
             <w:tcW w:w="3795" w:type="dxa"/>
           </w:tcPr>
-          <w:p>
-            <w:pPr>
-              <w:pStyle w:val="TableParagraph"/>
-              <w:ind w:left="720"/>
-              <w:rPr>
-                <w:rFonts w:ascii="Times New Roman" w:hAnsi="Times New Roman" w:cs="Times New Roman"/>
-                <w:sz w:val="26"/>
-                <w:szCs w:val="26"/>
-              </w:rPr>
-            </w:pPr>
-          </w:p>
-        </w:tc>
-        <w:tc>
-          <w:tcPr>
-            <w:tcW w:w="2910" w:type="dxa"/>
-          </w:tcPr>
-          <w:p>
-            <w:pPr>
-              <w:pStyle w:val="TableParagraph"/>
-              <w:numPr>
-                <w:ilvl w:val="0"/>
-                <w:numId w:val="5"/>
-              </w:numPr>
-              <w:rPr>
-                <w:rFonts w:ascii="Times New Roman" w:hAnsi="Times New Roman" w:cs="Times New Roman"/>
-                <w:sz w:val="26"/>
-                <w:szCs w:val="26"/>
-              </w:rPr>
-            </w:pPr>
-          </w:p>
-        </w:tc>
-        <w:tc>
-          <w:tcPr>
-            <w:tcW w:w="2310" w:type="dxa"/>
-          </w:tcPr>
-          <w:p>
-            <w:pPr>
-              <w:pStyle w:val="TableParagraph"/>
-              <w:numPr>
-                <w:ilvl w:val="0"/>
-                <w:numId w:val="5"/>
-              </w:numPr>
-              <w:rPr>
-                <w:rFonts w:ascii="Times New Roman" w:hAnsi="Times New Roman" w:cs="Times New Roman"/>
-                <w:sz w:val="26"/>
-                <w:szCs w:val="26"/>
-              </w:rPr>
-            </w:pPr>
-          </w:p>
-        </w:tc>
-      </w:tr>
-    </w:tbl>
-    <w:p>
-      <w:pPr>
-        <w:spacing w:before="307"/>
-        <w:ind w:left="1395"/>
-        <w:rPr>
-          <w:rFonts w:ascii="Times New Roman" w:hAnsi="Times New Roman" w:cs="Times New Roman"/>
-          <w:b/>
-          <w:w w:val="110"/>
-          <w:sz w:val="26"/>
-          <w:szCs w:val="26"/>
-        </w:rPr>
-      </w:pPr>
-    </w:p>
-    <w:p>
-      <w:pPr>
-        <w:spacing w:before="307"/>
-        <w:ind w:left="1395"/>
-        <w:rPr>
-          <w:rFonts w:ascii="Times New Roman" w:hAnsi="Times New Roman" w:cs="Times New Roman"/>
-          <w:b/>
-          <w:w w:val="110"/>
-          <w:sz w:val="26"/>
-          <w:szCs w:val="26"/>
-        </w:rPr>
-      </w:pPr>
-    </w:p>
-    <w:p>
-      <w:pPr>
-        <w:spacing w:before="307"/>
-        <w:ind w:left="1395"/>
-        <w:rPr>
-          <w:rFonts w:ascii="Times New Roman" w:hAnsi="Times New Roman" w:cs="Times New Roman"/>
-          <w:b/>
-          <w:w w:val="110"/>
-          <w:sz w:val="26"/>
-          <w:szCs w:val="26"/>
-        </w:rPr>
-      </w:pPr>
-    </w:p>
-    <w:p>
-      <w:pPr>
-        <w:spacing w:before="307"/>
-        <w:ind w:left="1395"/>
-        <w:rPr>
-          <w:rFonts w:ascii="Times New Roman" w:hAnsi="Times New Roman" w:cs="Times New Roman"/>
-          <w:b/>
-          <w:sz w:val="26"/>
-          <w:szCs w:val="26"/>
-        </w:rPr>
-      </w:pPr>
-      <w:proofErr w:type="spellStart"/>
-      <w:r>
-        <w:rPr>
-          <w:rFonts w:ascii="Times New Roman" w:hAnsi="Times New Roman" w:cs="Times New Roman"/>
-          <w:b/>
-          <w:w w:val="110"/>
-          <w:sz w:val="26"/>
-          <w:szCs w:val="26"/>
-        </w:rPr>
-        <w:t>Những</w:t>
-      </w:r>
-      <w:proofErr w:type="spellEnd"/>
-      <w:r>
-        <w:rPr>
-          <w:rFonts w:ascii="Times New Roman" w:hAnsi="Times New Roman" w:cs="Times New Roman"/>
-          <w:b/>
-          <w:w w:val="110"/>
-          <w:sz w:val="26"/>
-          <w:szCs w:val="26"/>
-        </w:rPr>
-        <w:t xml:space="preserve"> </w:t>
-      </w:r>
-      <w:proofErr w:type="spellStart"/>
-      <w:r>
-        <w:rPr>
-          <w:rFonts w:ascii="Times New Roman" w:hAnsi="Times New Roman" w:cs="Times New Roman"/>
-          <w:b/>
-          <w:w w:val="110"/>
-          <w:sz w:val="26"/>
-          <w:szCs w:val="26"/>
-        </w:rPr>
-        <w:t>nhiệm</w:t>
-      </w:r>
-      <w:proofErr w:type="spellEnd"/>
-      <w:r>
-        <w:rPr>
-          <w:rFonts w:ascii="Times New Roman" w:hAnsi="Times New Roman" w:cs="Times New Roman"/>
-          <w:b/>
-          <w:w w:val="110"/>
-          <w:sz w:val="26"/>
-          <w:szCs w:val="26"/>
-        </w:rPr>
-        <w:t xml:space="preserve"> </w:t>
-      </w:r>
-      <w:proofErr w:type="spellStart"/>
-      <w:r>
-        <w:rPr>
-          <w:rFonts w:ascii="Times New Roman" w:hAnsi="Times New Roman" w:cs="Times New Roman"/>
-          <w:b/>
-          <w:w w:val="110"/>
-          <w:sz w:val="26"/>
-          <w:szCs w:val="26"/>
-        </w:rPr>
-        <w:t>vụ</w:t>
-      </w:r>
-      <w:proofErr w:type="spellEnd"/>
-      <w:r>
-        <w:rPr>
-          <w:rFonts w:ascii="Times New Roman" w:hAnsi="Times New Roman" w:cs="Times New Roman"/>
-          <w:b/>
-          <w:w w:val="110"/>
-          <w:sz w:val="26"/>
-          <w:szCs w:val="26"/>
-        </w:rPr>
-        <w:t xml:space="preserve"> </w:t>
-      </w:r>
-      <w:proofErr w:type="spellStart"/>
-      <w:proofErr w:type="gramStart"/>
-      <w:r>
-        <w:rPr>
-          <w:rFonts w:ascii="Times New Roman" w:hAnsi="Times New Roman" w:cs="Times New Roman"/>
-          <w:b/>
-          <w:w w:val="110"/>
-          <w:sz w:val="26"/>
-          <w:szCs w:val="26"/>
-        </w:rPr>
-        <w:t>tự</w:t>
-      </w:r>
-      <w:proofErr w:type="spellEnd"/>
-      <w:r>
-        <w:rPr>
-          <w:rFonts w:ascii="Times New Roman" w:hAnsi="Times New Roman" w:cs="Times New Roman"/>
-          <w:b/>
-          <w:w w:val="110"/>
-          <w:sz w:val="26"/>
-          <w:szCs w:val="26"/>
-        </w:rPr>
-        <w:t xml:space="preserve"> </w:t>
-      </w:r>
-      <w:r>
-        <w:rPr>
-          <w:rFonts w:ascii="Times New Roman" w:hAnsi="Times New Roman" w:cs="Times New Roman"/>
-          <w:b/>
-          <w:spacing w:val="-63"/>
-          <w:w w:val="110"/>
-          <w:sz w:val="26"/>
-          <w:szCs w:val="26"/>
-        </w:rPr>
-        <w:t xml:space="preserve"> </w:t>
-      </w:r>
-      <w:proofErr w:type="spellStart"/>
-      <w:r>
-        <w:rPr>
-          <w:rFonts w:ascii="Times New Roman" w:hAnsi="Times New Roman" w:cs="Times New Roman"/>
-          <w:b/>
-          <w:w w:val="110"/>
-          <w:sz w:val="26"/>
-          <w:szCs w:val="26"/>
-        </w:rPr>
-        <w:t>giao</w:t>
-      </w:r>
-      <w:proofErr w:type="spellEnd"/>
-      <w:proofErr w:type="gramEnd"/>
-    </w:p>
-    <w:tbl>
-      <w:tblPr>
-        <w:tblW w:w="0" w:type="auto"/>
-        <w:tblInd w:w="145" w:type="dxa"/>
-        <w:tblBorders>
-          <w:top w:val="single" w:sz="8" w:space="0" w:color="000000"/>
-          <w:left w:val="single" w:sz="8" w:space="0" w:color="000000"/>
-          <w:bottom w:val="single" w:sz="8" w:space="0" w:color="000000"/>
-          <w:right w:val="single" w:sz="8" w:space="0" w:color="000000"/>
-          <w:insideH w:val="single" w:sz="8" w:space="0" w:color="000000"/>
-          <w:insideV w:val="single" w:sz="8" w:space="0" w:color="000000"/>
-        </w:tblBorders>
-        <w:tblLayout w:type="fixed"/>
-        <w:tblCellMar>
-          <w:left w:w="0" w:type="dxa"/>
-          <w:right w:w="0" w:type="dxa"/>
-        </w:tblCellMar>
-        <w:tblLook w:val="01E0" w:firstRow="1" w:lastRow="1" w:firstColumn="1" w:lastColumn="1" w:noHBand="0" w:noVBand="0"/>
-      </w:tblPr>
-      <w:tblGrid>
-        <w:gridCol w:w="5400"/>
-        <w:gridCol w:w="3615"/>
-      </w:tblGrid>
-      <w:tr>
-        <w:trPr>
-          <w:trHeight w:val="250"/>
-        </w:trPr>
-        <w:tc>
-          <w:tcPr>
-            <w:tcW w:w="5400" w:type="dxa"/>
-            <w:vAlign w:val="center"/>
-          </w:tcPr>
-          <w:p>
-            <w:pPr>
-              <w:pStyle w:val="TableParagraph"/>
-              <w:spacing w:line="230" w:lineRule="exact"/>
-              <w:ind w:left="6"/>
-              <w:jc w:val="center"/>
-              <w:rPr>
-                <w:rFonts w:ascii="Times New Roman" w:hAnsi="Times New Roman" w:cs="Times New Roman"/>
-                <w:b/>
-                <w:sz w:val="26"/>
-                <w:szCs w:val="26"/>
-              </w:rPr>
-            </w:pPr>
-            <w:proofErr w:type="spellStart"/>
-            <w:r>
-              <w:rPr>
-                <w:rFonts w:ascii="Times New Roman" w:hAnsi="Times New Roman" w:cs="Times New Roman"/>
-                <w:b/>
-                <w:w w:val="105"/>
-                <w:sz w:val="26"/>
-                <w:szCs w:val="26"/>
-              </w:rPr>
-              <w:t>Nhiệm</w:t>
-            </w:r>
-            <w:proofErr w:type="spellEnd"/>
-            <w:r>
-              <w:rPr>
-                <w:rFonts w:ascii="Times New Roman" w:hAnsi="Times New Roman" w:cs="Times New Roman"/>
-                <w:b/>
-                <w:w w:val="105"/>
-                <w:sz w:val="26"/>
-                <w:szCs w:val="26"/>
-              </w:rPr>
-              <w:t xml:space="preserve"> </w:t>
-            </w:r>
-            <w:proofErr w:type="spellStart"/>
-            <w:r>
-              <w:rPr>
-                <w:rFonts w:ascii="Times New Roman" w:hAnsi="Times New Roman" w:cs="Times New Roman"/>
-                <w:b/>
-                <w:w w:val="105"/>
-                <w:sz w:val="26"/>
-                <w:szCs w:val="26"/>
-              </w:rPr>
-              <w:t>vụ</w:t>
-            </w:r>
-            <w:proofErr w:type="spellEnd"/>
-          </w:p>
-        </w:tc>
-        <w:tc>
-          <w:tcPr>
-            <w:tcW w:w="3615" w:type="dxa"/>
-            <w:vAlign w:val="center"/>
-          </w:tcPr>
-          <w:p>
-            <w:pPr>
-              <w:pStyle w:val="TableParagraph"/>
-              <w:spacing w:line="230" w:lineRule="exact"/>
-              <w:ind w:left="6"/>
-              <w:jc w:val="center"/>
-              <w:rPr>
-                <w:rFonts w:ascii="Times New Roman" w:hAnsi="Times New Roman" w:cs="Times New Roman"/>
-                <w:b/>
-                <w:sz w:val="26"/>
-                <w:szCs w:val="26"/>
-              </w:rPr>
-            </w:pPr>
-            <w:proofErr w:type="spellStart"/>
-            <w:r>
-              <w:rPr>
-                <w:rFonts w:ascii="Times New Roman" w:hAnsi="Times New Roman" w:cs="Times New Roman"/>
-                <w:b/>
-                <w:w w:val="105"/>
-                <w:sz w:val="26"/>
-                <w:szCs w:val="26"/>
-              </w:rPr>
-              <w:t>Kết</w:t>
-            </w:r>
-            <w:proofErr w:type="spellEnd"/>
-            <w:r>
-              <w:rPr>
-                <w:rFonts w:ascii="Times New Roman" w:hAnsi="Times New Roman" w:cs="Times New Roman"/>
-                <w:b/>
-                <w:w w:val="105"/>
-                <w:sz w:val="26"/>
-                <w:szCs w:val="26"/>
-              </w:rPr>
-              <w:t xml:space="preserve"> </w:t>
-            </w:r>
-            <w:proofErr w:type="spellStart"/>
-            <w:r>
-              <w:rPr>
-                <w:rFonts w:ascii="Times New Roman" w:hAnsi="Times New Roman" w:cs="Times New Roman"/>
-                <w:b/>
-                <w:w w:val="105"/>
-                <w:sz w:val="26"/>
-                <w:szCs w:val="26"/>
-              </w:rPr>
-              <w:t>quả</w:t>
-            </w:r>
-            <w:proofErr w:type="spellEnd"/>
-          </w:p>
-        </w:tc>
-      </w:tr>
-      <w:tr>
-        <w:trPr>
-          <w:trHeight w:val="250"/>
-        </w:trPr>
-        <w:tc>
-          <w:tcPr>
-            <w:tcW w:w="5400" w:type="dxa"/>
-            <w:vAlign w:val="center"/>
-          </w:tcPr>
           <w:tbl>
             <w:tblPr>
               <w:tblW w:w="0" w:type="dxa"/>
@@ -6462,7 +6109,7 @@
               <w:tblLook w:val="04A0" w:firstRow="1" w:lastRow="0" w:firstColumn="1" w:lastColumn="0" w:noHBand="0" w:noVBand="1"/>
             </w:tblPr>
             <w:tblGrid>
-              <w:gridCol w:w="3930"/>
+              <w:gridCol w:w="3946"/>
             </w:tblGrid>
             <w:tr>
               <w:trPr>
@@ -6470,7 +6117,7 @@
               </w:trPr>
               <w:tc>
                 <w:tcPr>
-                  <w:tcW w:w="3930" w:type="dxa"/>
+                  <w:tcW w:w="3946" w:type="dxa"/>
                   <w:tcBorders>
                     <w:top w:val="single" w:sz="6" w:space="0" w:color="000000"/>
                     <w:left w:val="single" w:sz="6" w:space="0" w:color="000000"/>
@@ -6500,7 +6147,6 @@
                     <w:rPr>
                       <w:rFonts w:ascii="Calibri" w:eastAsia="Times New Roman" w:hAnsi="Calibri" w:cs="Calibri"/>
                     </w:rPr>
-                    <w:lastRenderedPageBreak/>
                     <w:t>[</w:t>
                   </w:r>
                   <w:proofErr w:type="spellStart"/>
@@ -6529,14 +6175,14 @@
                     <w:rPr>
                       <w:rFonts w:ascii="Calibri" w:eastAsia="Times New Roman" w:hAnsi="Calibri" w:cs="Calibri"/>
                     </w:rPr>
-                    <w:t xml:space="preserve">] Sinh </w:t>
+                    <w:t xml:space="preserve">] </w:t>
                   </w:r>
                   <w:proofErr w:type="spellStart"/>
                   <w:r>
                     <w:rPr>
                       <w:rFonts w:ascii="Calibri" w:eastAsia="Times New Roman" w:hAnsi="Calibri" w:cs="Calibri"/>
                     </w:rPr>
-                    <w:t>bảng</w:t>
+                    <w:t>Sử</w:t>
                   </w:r>
                   <w:proofErr w:type="spellEnd"/>
                   <w:r>
@@ -6550,7 +6196,7 @@
                     <w:rPr>
                       <w:rFonts w:ascii="Calibri" w:eastAsia="Times New Roman" w:hAnsi="Calibri" w:cs="Calibri"/>
                     </w:rPr>
-                    <w:t>cửu</w:t>
+                    <w:t>dụng</w:t>
                   </w:r>
                   <w:proofErr w:type="spellEnd"/>
                   <w:r>
@@ -6564,7 +6210,77 @@
                     <w:rPr>
                       <w:rFonts w:ascii="Calibri" w:eastAsia="Times New Roman" w:hAnsi="Calibri" w:cs="Calibri"/>
                     </w:rPr>
-                    <w:t>chương</w:t>
+                    <w:t>các</w:t>
+                  </w:r>
+                  <w:proofErr w:type="spellEnd"/>
+                  <w:r>
+                    <w:rPr>
+                      <w:rFonts w:ascii="Calibri" w:eastAsia="Times New Roman" w:hAnsi="Calibri" w:cs="Calibri"/>
+                    </w:rPr>
+                    <w:t xml:space="preserve"> </w:t>
+                  </w:r>
+                  <w:proofErr w:type="spellStart"/>
+                  <w:r>
+                    <w:rPr>
+                      <w:rFonts w:ascii="Calibri" w:eastAsia="Times New Roman" w:hAnsi="Calibri" w:cs="Calibri"/>
+                    </w:rPr>
+                    <w:t>hàm</w:t>
+                  </w:r>
+                  <w:proofErr w:type="spellEnd"/>
+                  <w:r>
+                    <w:rPr>
+                      <w:rFonts w:ascii="Calibri" w:eastAsia="Times New Roman" w:hAnsi="Calibri" w:cs="Calibri"/>
+                    </w:rPr>
+                    <w:t xml:space="preserve"> </w:t>
+                  </w:r>
+                  <w:proofErr w:type="spellStart"/>
+                  <w:r>
+                    <w:rPr>
+                      <w:rFonts w:ascii="Calibri" w:eastAsia="Times New Roman" w:hAnsi="Calibri" w:cs="Calibri"/>
+                    </w:rPr>
+                    <w:t>có</w:t>
+                  </w:r>
+                  <w:proofErr w:type="spellEnd"/>
+                  <w:r>
+                    <w:rPr>
+                      <w:rFonts w:ascii="Calibri" w:eastAsia="Times New Roman" w:hAnsi="Calibri" w:cs="Calibri"/>
+                    </w:rPr>
+                    <w:t xml:space="preserve"> </w:t>
+                  </w:r>
+                  <w:proofErr w:type="spellStart"/>
+                  <w:r>
+                    <w:rPr>
+                      <w:rFonts w:ascii="Calibri" w:eastAsia="Times New Roman" w:hAnsi="Calibri" w:cs="Calibri"/>
+                    </w:rPr>
+                    <w:t>sẵn</w:t>
+                  </w:r>
+                  <w:proofErr w:type="spellEnd"/>
+                  <w:r>
+                    <w:rPr>
+                      <w:rFonts w:ascii="Calibri" w:eastAsia="Times New Roman" w:hAnsi="Calibri" w:cs="Calibri"/>
+                    </w:rPr>
+                    <w:t xml:space="preserve"> </w:t>
+                  </w:r>
+                  <w:proofErr w:type="spellStart"/>
+                  <w:r>
+                    <w:rPr>
+                      <w:rFonts w:ascii="Calibri" w:eastAsia="Times New Roman" w:hAnsi="Calibri" w:cs="Calibri"/>
+                    </w:rPr>
+                    <w:t>của</w:t>
+                  </w:r>
+                  <w:proofErr w:type="spellEnd"/>
+                  <w:r>
+                    <w:rPr>
+                      <w:rFonts w:ascii="Calibri" w:eastAsia="Times New Roman" w:hAnsi="Calibri" w:cs="Calibri"/>
+                    </w:rPr>
+                    <w:t xml:space="preserve"> </w:t>
+                  </w:r>
+                  <w:proofErr w:type="spellStart"/>
+                  <w:r>
+                    <w:rPr>
+                      <w:rFonts w:ascii="Calibri" w:eastAsia="Times New Roman" w:hAnsi="Calibri" w:cs="Calibri"/>
+                    </w:rPr>
+                    <w:t>mảng</w:t>
                   </w:r>
                   <w:proofErr w:type="spellEnd"/>
                 </w:p>
@@ -6576,7 +6292,7 @@
               </w:trPr>
               <w:tc>
                 <w:tcPr>
-                  <w:tcW w:w="3930" w:type="dxa"/>
+                  <w:tcW w:w="3946" w:type="dxa"/>
                   <w:tcBorders>
                     <w:top w:val="single" w:sz="6" w:space="0" w:color="CCCCCC"/>
                     <w:left w:val="single" w:sz="6" w:space="0" w:color="000000"/>
@@ -6634,14 +6350,14 @@
                     <w:rPr>
                       <w:rFonts w:ascii="Calibri" w:eastAsia="Times New Roman" w:hAnsi="Calibri" w:cs="Calibri"/>
                     </w:rPr>
-                    <w:t xml:space="preserve">] Hiển </w:t>
+                    <w:t xml:space="preserve">] </w:t>
                   </w:r>
                   <w:proofErr w:type="spellStart"/>
                   <w:r>
                     <w:rPr>
                       <w:rFonts w:ascii="Calibri" w:eastAsia="Times New Roman" w:hAnsi="Calibri" w:cs="Calibri"/>
                     </w:rPr>
-                    <w:t>thị</w:t>
+                    <w:t>Từ</w:t>
                   </w:r>
                   <w:proofErr w:type="spellEnd"/>
                   <w:r>
@@ -6655,77 +6371,7 @@
                     <w:rPr>
                       <w:rFonts w:ascii="Calibri" w:eastAsia="Times New Roman" w:hAnsi="Calibri" w:cs="Calibri"/>
                     </w:rPr>
-                    <w:t>các</w:t>
-                  </w:r>
-                  <w:proofErr w:type="spellEnd"/>
-                  <w:r>
-                    <w:rPr>
-                      <w:rFonts w:ascii="Calibri" w:eastAsia="Times New Roman" w:hAnsi="Calibri" w:cs="Calibri"/>
-                    </w:rPr>
-                    <w:t xml:space="preserve"> </w:t>
-                  </w:r>
-                  <w:proofErr w:type="spellStart"/>
-                  <w:r>
-                    <w:rPr>
-                      <w:rFonts w:ascii="Calibri" w:eastAsia="Times New Roman" w:hAnsi="Calibri" w:cs="Calibri"/>
-                    </w:rPr>
-                    <w:t>số</w:t>
-                  </w:r>
-                  <w:proofErr w:type="spellEnd"/>
-                  <w:r>
-                    <w:rPr>
-                      <w:rFonts w:ascii="Calibri" w:eastAsia="Times New Roman" w:hAnsi="Calibri" w:cs="Calibri"/>
-                    </w:rPr>
-                    <w:t xml:space="preserve"> </w:t>
-                  </w:r>
-                  <w:proofErr w:type="spellStart"/>
-                  <w:r>
-                    <w:rPr>
-                      <w:rFonts w:ascii="Calibri" w:eastAsia="Times New Roman" w:hAnsi="Calibri" w:cs="Calibri"/>
-                    </w:rPr>
-                    <w:t>nguyên</w:t>
-                  </w:r>
-                  <w:proofErr w:type="spellEnd"/>
-                  <w:r>
-                    <w:rPr>
-                      <w:rFonts w:ascii="Calibri" w:eastAsia="Times New Roman" w:hAnsi="Calibri" w:cs="Calibri"/>
-                    </w:rPr>
-                    <w:t xml:space="preserve"> </w:t>
-                  </w:r>
-                  <w:proofErr w:type="spellStart"/>
-                  <w:r>
-                    <w:rPr>
-                      <w:rFonts w:ascii="Calibri" w:eastAsia="Times New Roman" w:hAnsi="Calibri" w:cs="Calibri"/>
-                    </w:rPr>
-                    <w:t>tố</w:t>
-                  </w:r>
-                  <w:proofErr w:type="spellEnd"/>
-                  <w:r>
-                    <w:rPr>
-                      <w:rFonts w:ascii="Calibri" w:eastAsia="Times New Roman" w:hAnsi="Calibri" w:cs="Calibri"/>
-                    </w:rPr>
-                    <w:t xml:space="preserve"> </w:t>
-                  </w:r>
-                  <w:proofErr w:type="spellStart"/>
-                  <w:r>
-                    <w:rPr>
-                      <w:rFonts w:ascii="Calibri" w:eastAsia="Times New Roman" w:hAnsi="Calibri" w:cs="Calibri"/>
-                    </w:rPr>
-                    <w:t>đầu</w:t>
-                  </w:r>
-                  <w:proofErr w:type="spellEnd"/>
-                  <w:r>
-                    <w:rPr>
-                      <w:rFonts w:ascii="Calibri" w:eastAsia="Times New Roman" w:hAnsi="Calibri" w:cs="Calibri"/>
-                    </w:rPr>
-                    <w:t xml:space="preserve"> </w:t>
-                  </w:r>
-                  <w:proofErr w:type="spellStart"/>
-                  <w:r>
-                    <w:rPr>
-                      <w:rFonts w:ascii="Calibri" w:eastAsia="Times New Roman" w:hAnsi="Calibri" w:cs="Calibri"/>
-                    </w:rPr>
-                    <w:t>tiên</w:t>
+                    <w:t>điển</w:t>
                   </w:r>
                   <w:proofErr w:type="spellEnd"/>
                 </w:p>
@@ -6737,7 +6383,7 @@
               </w:trPr>
               <w:tc>
                 <w:tcPr>
-                  <w:tcW w:w="3930" w:type="dxa"/>
+                  <w:tcW w:w="3946" w:type="dxa"/>
                   <w:tcBorders>
                     <w:top w:val="single" w:sz="6" w:space="0" w:color="CCCCCC"/>
                     <w:left w:val="single" w:sz="6" w:space="0" w:color="000000"/>
@@ -6796,42 +6442,14 @@
                     <w:rPr>
                       <w:rFonts w:ascii="Calibri" w:eastAsia="Times New Roman" w:hAnsi="Calibri" w:cs="Calibri"/>
                     </w:rPr>
-                    <w:t>vòng</w:t>
+                    <w:t>mảng</w:t>
                   </w:r>
                   <w:proofErr w:type="spellEnd"/>
                   <w:r>
                     <w:rPr>
                       <w:rFonts w:ascii="Calibri" w:eastAsia="Times New Roman" w:hAnsi="Calibri" w:cs="Calibri"/>
                     </w:rPr>
-                    <w:t xml:space="preserve"> </w:t>
-                  </w:r>
-                  <w:proofErr w:type="spellStart"/>
-                  <w:r>
-                    <w:rPr>
-                      <w:rFonts w:ascii="Calibri" w:eastAsia="Times New Roman" w:hAnsi="Calibri" w:cs="Calibri"/>
-                    </w:rPr>
-                    <w:t>lặp</w:t>
-                  </w:r>
-                  <w:proofErr w:type="spellEnd"/>
-                  <w:r>
-                    <w:rPr>
-                      <w:rFonts w:ascii="Calibri" w:eastAsia="Times New Roman" w:hAnsi="Calibri" w:cs="Calibri"/>
-                    </w:rPr>
-                    <w:t xml:space="preserve"> 01 - </w:t>
-                  </w:r>
-                  <w:proofErr w:type="spellStart"/>
-                  <w:r>
-                    <w:rPr>
-                      <w:rFonts w:ascii="Calibri" w:eastAsia="Times New Roman" w:hAnsi="Calibri" w:cs="Calibri"/>
-                    </w:rPr>
-                    <w:t>Bài</w:t>
-                  </w:r>
-                  <w:proofErr w:type="spellEnd"/>
-                  <w:r>
-                    <w:rPr>
-                      <w:rFonts w:ascii="Calibri" w:eastAsia="Times New Roman" w:hAnsi="Calibri" w:cs="Calibri"/>
-                    </w:rPr>
-                    <w:t xml:space="preserve"> 01</w:t>
+                    <w:t xml:space="preserve"> 01 - 01</w:t>
                   </w:r>
                 </w:p>
               </w:tc>
@@ -6842,7 +6460,7 @@
               </w:trPr>
               <w:tc>
                 <w:tcPr>
-                  <w:tcW w:w="3930" w:type="dxa"/>
+                  <w:tcW w:w="3946" w:type="dxa"/>
                   <w:tcBorders>
                     <w:top w:val="single" w:sz="6" w:space="0" w:color="CCCCCC"/>
                     <w:left w:val="single" w:sz="6" w:space="0" w:color="000000"/>
@@ -6901,42 +6519,14 @@
                     <w:rPr>
                       <w:rFonts w:ascii="Calibri" w:eastAsia="Times New Roman" w:hAnsi="Calibri" w:cs="Calibri"/>
                     </w:rPr>
-                    <w:t>vòng</w:t>
+                    <w:t>mảng</w:t>
                   </w:r>
                   <w:proofErr w:type="spellEnd"/>
                   <w:r>
                     <w:rPr>
                       <w:rFonts w:ascii="Calibri" w:eastAsia="Times New Roman" w:hAnsi="Calibri" w:cs="Calibri"/>
                     </w:rPr>
-                    <w:t xml:space="preserve"> </w:t>
-                  </w:r>
-                  <w:proofErr w:type="spellStart"/>
-                  <w:r>
-                    <w:rPr>
-                      <w:rFonts w:ascii="Calibri" w:eastAsia="Times New Roman" w:hAnsi="Calibri" w:cs="Calibri"/>
-                    </w:rPr>
-                    <w:t>lặp</w:t>
-                  </w:r>
-                  <w:proofErr w:type="spellEnd"/>
-                  <w:r>
-                    <w:rPr>
-                      <w:rFonts w:ascii="Calibri" w:eastAsia="Times New Roman" w:hAnsi="Calibri" w:cs="Calibri"/>
-                    </w:rPr>
-                    <w:t xml:space="preserve"> 01 - </w:t>
-                  </w:r>
-                  <w:proofErr w:type="spellStart"/>
-                  <w:r>
-                    <w:rPr>
-                      <w:rFonts w:ascii="Calibri" w:eastAsia="Times New Roman" w:hAnsi="Calibri" w:cs="Calibri"/>
-                    </w:rPr>
-                    <w:t>Bài</w:t>
-                  </w:r>
-                  <w:proofErr w:type="spellEnd"/>
-                  <w:r>
-                    <w:rPr>
-                      <w:rFonts w:ascii="Calibri" w:eastAsia="Times New Roman" w:hAnsi="Calibri" w:cs="Calibri"/>
-                    </w:rPr>
-                    <w:t xml:space="preserve"> 02</w:t>
+                    <w:t xml:space="preserve"> 01 - 02</w:t>
                   </w:r>
                 </w:p>
               </w:tc>
@@ -6947,7 +6537,7 @@
               </w:trPr>
               <w:tc>
                 <w:tcPr>
-                  <w:tcW w:w="3930" w:type="dxa"/>
+                  <w:tcW w:w="3946" w:type="dxa"/>
                   <w:tcBorders>
                     <w:top w:val="single" w:sz="6" w:space="0" w:color="CCCCCC"/>
                     <w:left w:val="single" w:sz="6" w:space="0" w:color="000000"/>
@@ -7006,7 +6596,57 @@
                     <w:rPr>
                       <w:rFonts w:ascii="Calibri" w:eastAsia="Times New Roman" w:hAnsi="Calibri" w:cs="Calibri"/>
                     </w:rPr>
-                    <w:t>vòng</w:t>
+                    <w:t>mảng</w:t>
+                  </w:r>
+                  <w:proofErr w:type="spellEnd"/>
+                  <w:r>
+                    <w:rPr>
+                      <w:rFonts w:ascii="Calibri" w:eastAsia="Times New Roman" w:hAnsi="Calibri" w:cs="Calibri"/>
+                    </w:rPr>
+                    <w:t xml:space="preserve"> 01 - 03</w:t>
+                  </w:r>
+                </w:p>
+              </w:tc>
+            </w:tr>
+            <w:tr>
+              <w:trPr>
+                <w:trHeight w:val="660"/>
+              </w:trPr>
+              <w:tc>
+                <w:tcPr>
+                  <w:tcW w:w="3946" w:type="dxa"/>
+                  <w:tcBorders>
+                    <w:top w:val="single" w:sz="6" w:space="0" w:color="CCCCCC"/>
+                    <w:left w:val="single" w:sz="6" w:space="0" w:color="000000"/>
+                    <w:bottom w:val="single" w:sz="6" w:space="0" w:color="000000"/>
+                    <w:right w:val="single" w:sz="6" w:space="0" w:color="000000"/>
+                  </w:tcBorders>
+                  <w:shd w:val="clear" w:color="auto" w:fill="FFFFFF"/>
+                  <w:tcMar>
+                    <w:top w:w="0" w:type="dxa"/>
+                    <w:left w:w="45" w:type="dxa"/>
+                    <w:bottom w:w="0" w:type="dxa"/>
+                    <w:right w:w="45" w:type="dxa"/>
+                  </w:tcMar>
+                  <w:vAlign w:val="center"/>
+                  <w:hideMark/>
+                </w:tcPr>
+                <w:p>
+                  <w:pPr>
+                    <w:widowControl/>
+                    <w:autoSpaceDE/>
+                    <w:autoSpaceDN/>
+                    <w:rPr>
+                      <w:rFonts w:ascii="Calibri" w:eastAsia="Times New Roman" w:hAnsi="Calibri" w:cs="Calibri"/>
+                    </w:rPr>
+                  </w:pPr>
+                  <w:proofErr w:type="spellStart"/>
+                  <w:r>
+                    <w:rPr>
+                      <w:rFonts w:ascii="Calibri" w:eastAsia="Times New Roman" w:hAnsi="Calibri" w:cs="Calibri"/>
+                    </w:rPr>
+                    <w:lastRenderedPageBreak/>
+                    <w:t>Luyện</w:t>
                   </w:r>
                   <w:proofErr w:type="spellEnd"/>
                   <w:r>
@@ -7020,28 +6660,28 @@
                     <w:rPr>
                       <w:rFonts w:ascii="Calibri" w:eastAsia="Times New Roman" w:hAnsi="Calibri" w:cs="Calibri"/>
                     </w:rPr>
-                    <w:t>lặp</w:t>
+                    <w:t>tập</w:t>
                   </w:r>
                   <w:proofErr w:type="spellEnd"/>
                   <w:r>
                     <w:rPr>
                       <w:rFonts w:ascii="Calibri" w:eastAsia="Times New Roman" w:hAnsi="Calibri" w:cs="Calibri"/>
                     </w:rPr>
-                    <w:t xml:space="preserve"> 01 - </w:t>
+                    <w:t xml:space="preserve"> </w:t>
                   </w:r>
                   <w:proofErr w:type="spellStart"/>
                   <w:r>
                     <w:rPr>
                       <w:rFonts w:ascii="Calibri" w:eastAsia="Times New Roman" w:hAnsi="Calibri" w:cs="Calibri"/>
                     </w:rPr>
-                    <w:t>Bài</w:t>
+                    <w:t>mảng</w:t>
                   </w:r>
                   <w:proofErr w:type="spellEnd"/>
                   <w:r>
                     <w:rPr>
                       <w:rFonts w:ascii="Calibri" w:eastAsia="Times New Roman" w:hAnsi="Calibri" w:cs="Calibri"/>
                     </w:rPr>
-                    <w:t xml:space="preserve"> 03</w:t>
+                    <w:t xml:space="preserve"> 01 - 04</w:t>
                   </w:r>
                 </w:p>
               </w:tc>
@@ -7052,7 +6692,7 @@
               </w:trPr>
               <w:tc>
                 <w:tcPr>
-                  <w:tcW w:w="3930" w:type="dxa"/>
+                  <w:tcW w:w="3946" w:type="dxa"/>
                   <w:tcBorders>
                     <w:top w:val="single" w:sz="6" w:space="0" w:color="CCCCCC"/>
                     <w:left w:val="single" w:sz="6" w:space="0" w:color="000000"/>
@@ -7111,42 +6751,14 @@
                     <w:rPr>
                       <w:rFonts w:ascii="Calibri" w:eastAsia="Times New Roman" w:hAnsi="Calibri" w:cs="Calibri"/>
                     </w:rPr>
-                    <w:t>vòng</w:t>
+                    <w:t>mảng</w:t>
                   </w:r>
                   <w:proofErr w:type="spellEnd"/>
                   <w:r>
                     <w:rPr>
                       <w:rFonts w:ascii="Calibri" w:eastAsia="Times New Roman" w:hAnsi="Calibri" w:cs="Calibri"/>
                     </w:rPr>
-                    <w:t xml:space="preserve"> </w:t>
-                  </w:r>
-                  <w:proofErr w:type="spellStart"/>
-                  <w:r>
-                    <w:rPr>
-                      <w:rFonts w:ascii="Calibri" w:eastAsia="Times New Roman" w:hAnsi="Calibri" w:cs="Calibri"/>
-                    </w:rPr>
-                    <w:t>lặp</w:t>
-                  </w:r>
-                  <w:proofErr w:type="spellEnd"/>
-                  <w:r>
-                    <w:rPr>
-                      <w:rFonts w:ascii="Calibri" w:eastAsia="Times New Roman" w:hAnsi="Calibri" w:cs="Calibri"/>
-                    </w:rPr>
-                    <w:t xml:space="preserve"> 01 - </w:t>
-                  </w:r>
-                  <w:proofErr w:type="spellStart"/>
-                  <w:r>
-                    <w:rPr>
-                      <w:rFonts w:ascii="Calibri" w:eastAsia="Times New Roman" w:hAnsi="Calibri" w:cs="Calibri"/>
-                    </w:rPr>
-                    <w:t>Bài</w:t>
-                  </w:r>
-                  <w:proofErr w:type="spellEnd"/>
-                  <w:r>
-                    <w:rPr>
-                      <w:rFonts w:ascii="Calibri" w:eastAsia="Times New Roman" w:hAnsi="Calibri" w:cs="Calibri"/>
-                    </w:rPr>
-                    <w:t xml:space="preserve"> 04</w:t>
+                    <w:t xml:space="preserve"> 01 - 05</w:t>
                   </w:r>
                 </w:p>
               </w:tc>
@@ -7157,7 +6769,7 @@
               </w:trPr>
               <w:tc>
                 <w:tcPr>
-                  <w:tcW w:w="3930" w:type="dxa"/>
+                  <w:tcW w:w="3946" w:type="dxa"/>
                   <w:tcBorders>
                     <w:top w:val="single" w:sz="6" w:space="0" w:color="CCCCCC"/>
                     <w:left w:val="single" w:sz="6" w:space="0" w:color="000000"/>
@@ -7216,42 +6828,14 @@
                     <w:rPr>
                       <w:rFonts w:ascii="Calibri" w:eastAsia="Times New Roman" w:hAnsi="Calibri" w:cs="Calibri"/>
                     </w:rPr>
-                    <w:t>vòng</w:t>
+                    <w:t>mảng</w:t>
                   </w:r>
                   <w:proofErr w:type="spellEnd"/>
                   <w:r>
                     <w:rPr>
                       <w:rFonts w:ascii="Calibri" w:eastAsia="Times New Roman" w:hAnsi="Calibri" w:cs="Calibri"/>
                     </w:rPr>
-                    <w:t xml:space="preserve"> </w:t>
-                  </w:r>
-                  <w:proofErr w:type="spellStart"/>
-                  <w:r>
-                    <w:rPr>
-                      <w:rFonts w:ascii="Calibri" w:eastAsia="Times New Roman" w:hAnsi="Calibri" w:cs="Calibri"/>
-                    </w:rPr>
-                    <w:t>lặp</w:t>
-                  </w:r>
-                  <w:proofErr w:type="spellEnd"/>
-                  <w:r>
-                    <w:rPr>
-                      <w:rFonts w:ascii="Calibri" w:eastAsia="Times New Roman" w:hAnsi="Calibri" w:cs="Calibri"/>
-                    </w:rPr>
-                    <w:t xml:space="preserve"> 01 - </w:t>
-                  </w:r>
-                  <w:proofErr w:type="spellStart"/>
-                  <w:r>
-                    <w:rPr>
-                      <w:rFonts w:ascii="Calibri" w:eastAsia="Times New Roman" w:hAnsi="Calibri" w:cs="Calibri"/>
-                    </w:rPr>
-                    <w:t>Bài</w:t>
-                  </w:r>
-                  <w:proofErr w:type="spellEnd"/>
-                  <w:r>
-                    <w:rPr>
-                      <w:rFonts w:ascii="Calibri" w:eastAsia="Times New Roman" w:hAnsi="Calibri" w:cs="Calibri"/>
-                    </w:rPr>
-                    <w:t xml:space="preserve"> 05</w:t>
+                    <w:t xml:space="preserve"> 01 - 06</w:t>
                   </w:r>
                 </w:p>
               </w:tc>
@@ -7262,7 +6846,7 @@
               </w:trPr>
               <w:tc>
                 <w:tcPr>
-                  <w:tcW w:w="3930" w:type="dxa"/>
+                  <w:tcW w:w="3946" w:type="dxa"/>
                   <w:tcBorders>
                     <w:top w:val="single" w:sz="6" w:space="0" w:color="CCCCCC"/>
                     <w:left w:val="single" w:sz="6" w:space="0" w:color="000000"/>
@@ -7321,42 +6905,14 @@
                     <w:rPr>
                       <w:rFonts w:ascii="Calibri" w:eastAsia="Times New Roman" w:hAnsi="Calibri" w:cs="Calibri"/>
                     </w:rPr>
-                    <w:t>vòng</w:t>
+                    <w:t>mảng</w:t>
                   </w:r>
                   <w:proofErr w:type="spellEnd"/>
                   <w:r>
                     <w:rPr>
                       <w:rFonts w:ascii="Calibri" w:eastAsia="Times New Roman" w:hAnsi="Calibri" w:cs="Calibri"/>
                     </w:rPr>
-                    <w:t xml:space="preserve"> </w:t>
-                  </w:r>
-                  <w:proofErr w:type="spellStart"/>
-                  <w:r>
-                    <w:rPr>
-                      <w:rFonts w:ascii="Calibri" w:eastAsia="Times New Roman" w:hAnsi="Calibri" w:cs="Calibri"/>
-                    </w:rPr>
-                    <w:t>lặp</w:t>
-                  </w:r>
-                  <w:proofErr w:type="spellEnd"/>
-                  <w:r>
-                    <w:rPr>
-                      <w:rFonts w:ascii="Calibri" w:eastAsia="Times New Roman" w:hAnsi="Calibri" w:cs="Calibri"/>
-                    </w:rPr>
-                    <w:t xml:space="preserve"> 01 - </w:t>
-                  </w:r>
-                  <w:proofErr w:type="spellStart"/>
-                  <w:r>
-                    <w:rPr>
-                      <w:rFonts w:ascii="Calibri" w:eastAsia="Times New Roman" w:hAnsi="Calibri" w:cs="Calibri"/>
-                    </w:rPr>
-                    <w:t>Bài</w:t>
-                  </w:r>
-                  <w:proofErr w:type="spellEnd"/>
-                  <w:r>
-                    <w:rPr>
-                      <w:rFonts w:ascii="Calibri" w:eastAsia="Times New Roman" w:hAnsi="Calibri" w:cs="Calibri"/>
-                    </w:rPr>
-                    <w:t xml:space="preserve"> 06</w:t>
+                    <w:t xml:space="preserve"> 01 - 07</w:t>
                   </w:r>
                 </w:p>
               </w:tc>
@@ -7367,7 +6923,7 @@
               </w:trPr>
               <w:tc>
                 <w:tcPr>
-                  <w:tcW w:w="3930" w:type="dxa"/>
+                  <w:tcW w:w="3946" w:type="dxa"/>
                   <w:tcBorders>
                     <w:top w:val="single" w:sz="6" w:space="0" w:color="CCCCCC"/>
                     <w:left w:val="single" w:sz="6" w:space="0" w:color="000000"/>
@@ -7426,42 +6982,14 @@
                     <w:rPr>
                       <w:rFonts w:ascii="Calibri" w:eastAsia="Times New Roman" w:hAnsi="Calibri" w:cs="Calibri"/>
                     </w:rPr>
-                    <w:t>vòng</w:t>
+                    <w:t>mảng</w:t>
                   </w:r>
                   <w:proofErr w:type="spellEnd"/>
                   <w:r>
                     <w:rPr>
                       <w:rFonts w:ascii="Calibri" w:eastAsia="Times New Roman" w:hAnsi="Calibri" w:cs="Calibri"/>
                     </w:rPr>
-                    <w:t xml:space="preserve"> </w:t>
-                  </w:r>
-                  <w:proofErr w:type="spellStart"/>
-                  <w:r>
-                    <w:rPr>
-                      <w:rFonts w:ascii="Calibri" w:eastAsia="Times New Roman" w:hAnsi="Calibri" w:cs="Calibri"/>
-                    </w:rPr>
-                    <w:t>lặp</w:t>
-                  </w:r>
-                  <w:proofErr w:type="spellEnd"/>
-                  <w:r>
-                    <w:rPr>
-                      <w:rFonts w:ascii="Calibri" w:eastAsia="Times New Roman" w:hAnsi="Calibri" w:cs="Calibri"/>
-                    </w:rPr>
-                    <w:t xml:space="preserve"> 01 - </w:t>
-                  </w:r>
-                  <w:proofErr w:type="spellStart"/>
-                  <w:r>
-                    <w:rPr>
-                      <w:rFonts w:ascii="Calibri" w:eastAsia="Times New Roman" w:hAnsi="Calibri" w:cs="Calibri"/>
-                    </w:rPr>
-                    <w:t>Bài</w:t>
-                  </w:r>
-                  <w:proofErr w:type="spellEnd"/>
-                  <w:r>
-                    <w:rPr>
-                      <w:rFonts w:ascii="Calibri" w:eastAsia="Times New Roman" w:hAnsi="Calibri" w:cs="Calibri"/>
-                    </w:rPr>
-                    <w:t xml:space="preserve"> 07</w:t>
+                    <w:t xml:space="preserve"> 01 - 08</w:t>
                   </w:r>
                 </w:p>
               </w:tc>
@@ -7472,7 +7000,7 @@
               </w:trPr>
               <w:tc>
                 <w:tcPr>
-                  <w:tcW w:w="3930" w:type="dxa"/>
+                  <w:tcW w:w="3946" w:type="dxa"/>
                   <w:tcBorders>
                     <w:top w:val="single" w:sz="6" w:space="0" w:color="CCCCCC"/>
                     <w:left w:val="single" w:sz="6" w:space="0" w:color="000000"/>
@@ -7531,42 +7059,14 @@
                     <w:rPr>
                       <w:rFonts w:ascii="Calibri" w:eastAsia="Times New Roman" w:hAnsi="Calibri" w:cs="Calibri"/>
                     </w:rPr>
-                    <w:t>vòng</w:t>
+                    <w:t>mảng</w:t>
                   </w:r>
                   <w:proofErr w:type="spellEnd"/>
                   <w:r>
                     <w:rPr>
                       <w:rFonts w:ascii="Calibri" w:eastAsia="Times New Roman" w:hAnsi="Calibri" w:cs="Calibri"/>
                     </w:rPr>
-                    <w:t xml:space="preserve"> </w:t>
-                  </w:r>
-                  <w:proofErr w:type="spellStart"/>
-                  <w:r>
-                    <w:rPr>
-                      <w:rFonts w:ascii="Calibri" w:eastAsia="Times New Roman" w:hAnsi="Calibri" w:cs="Calibri"/>
-                    </w:rPr>
-                    <w:t>lặp</w:t>
-                  </w:r>
-                  <w:proofErr w:type="spellEnd"/>
-                  <w:r>
-                    <w:rPr>
-                      <w:rFonts w:ascii="Calibri" w:eastAsia="Times New Roman" w:hAnsi="Calibri" w:cs="Calibri"/>
-                    </w:rPr>
-                    <w:t xml:space="preserve"> 01 - </w:t>
-                  </w:r>
-                  <w:proofErr w:type="spellStart"/>
-                  <w:r>
-                    <w:rPr>
-                      <w:rFonts w:ascii="Calibri" w:eastAsia="Times New Roman" w:hAnsi="Calibri" w:cs="Calibri"/>
-                    </w:rPr>
-                    <w:t>Bài</w:t>
-                  </w:r>
-                  <w:proofErr w:type="spellEnd"/>
-                  <w:r>
-                    <w:rPr>
-                      <w:rFonts w:ascii="Calibri" w:eastAsia="Times New Roman" w:hAnsi="Calibri" w:cs="Calibri"/>
-                    </w:rPr>
-                    <w:t xml:space="preserve"> 08</w:t>
+                    <w:t xml:space="preserve"> 01 - 09</w:t>
                   </w:r>
                 </w:p>
               </w:tc>
@@ -7577,7 +7077,7 @@
               </w:trPr>
               <w:tc>
                 <w:tcPr>
-                  <w:tcW w:w="3930" w:type="dxa"/>
+                  <w:tcW w:w="3946" w:type="dxa"/>
                   <w:tcBorders>
                     <w:top w:val="single" w:sz="6" w:space="0" w:color="CCCCCC"/>
                     <w:left w:val="single" w:sz="6" w:space="0" w:color="000000"/>
@@ -7636,42 +7136,14 @@
                     <w:rPr>
                       <w:rFonts w:ascii="Calibri" w:eastAsia="Times New Roman" w:hAnsi="Calibri" w:cs="Calibri"/>
                     </w:rPr>
-                    <w:t>vòng</w:t>
+                    <w:t>mảng</w:t>
                   </w:r>
                   <w:proofErr w:type="spellEnd"/>
                   <w:r>
                     <w:rPr>
                       <w:rFonts w:ascii="Calibri" w:eastAsia="Times New Roman" w:hAnsi="Calibri" w:cs="Calibri"/>
                     </w:rPr>
-                    <w:t xml:space="preserve"> </w:t>
-                  </w:r>
-                  <w:proofErr w:type="spellStart"/>
-                  <w:r>
-                    <w:rPr>
-                      <w:rFonts w:ascii="Calibri" w:eastAsia="Times New Roman" w:hAnsi="Calibri" w:cs="Calibri"/>
-                    </w:rPr>
-                    <w:t>lặp</w:t>
-                  </w:r>
-                  <w:proofErr w:type="spellEnd"/>
-                  <w:r>
-                    <w:rPr>
-                      <w:rFonts w:ascii="Calibri" w:eastAsia="Times New Roman" w:hAnsi="Calibri" w:cs="Calibri"/>
-                    </w:rPr>
-                    <w:t xml:space="preserve"> 02 - </w:t>
-                  </w:r>
-                  <w:proofErr w:type="spellStart"/>
-                  <w:r>
-                    <w:rPr>
-                      <w:rFonts w:ascii="Calibri" w:eastAsia="Times New Roman" w:hAnsi="Calibri" w:cs="Calibri"/>
-                    </w:rPr>
-                    <w:t>Bài</w:t>
-                  </w:r>
-                  <w:proofErr w:type="spellEnd"/>
-                  <w:r>
-                    <w:rPr>
-                      <w:rFonts w:ascii="Calibri" w:eastAsia="Times New Roman" w:hAnsi="Calibri" w:cs="Calibri"/>
-                    </w:rPr>
-                    <w:t xml:space="preserve"> 01</w:t>
+                    <w:t xml:space="preserve"> 02 - 01</w:t>
                   </w:r>
                 </w:p>
               </w:tc>
@@ -7682,7 +7154,7 @@
               </w:trPr>
               <w:tc>
                 <w:tcPr>
-                  <w:tcW w:w="3930" w:type="dxa"/>
+                  <w:tcW w:w="3946" w:type="dxa"/>
                   <w:tcBorders>
                     <w:top w:val="single" w:sz="6" w:space="0" w:color="CCCCCC"/>
                     <w:left w:val="single" w:sz="6" w:space="0" w:color="000000"/>
@@ -7741,42 +7213,14 @@
                     <w:rPr>
                       <w:rFonts w:ascii="Calibri" w:eastAsia="Times New Roman" w:hAnsi="Calibri" w:cs="Calibri"/>
                     </w:rPr>
-                    <w:t>vòng</w:t>
+                    <w:t>mảng</w:t>
                   </w:r>
                   <w:proofErr w:type="spellEnd"/>
                   <w:r>
                     <w:rPr>
                       <w:rFonts w:ascii="Calibri" w:eastAsia="Times New Roman" w:hAnsi="Calibri" w:cs="Calibri"/>
                     </w:rPr>
-                    <w:t xml:space="preserve"> </w:t>
-                  </w:r>
-                  <w:proofErr w:type="spellStart"/>
-                  <w:r>
-                    <w:rPr>
-                      <w:rFonts w:ascii="Calibri" w:eastAsia="Times New Roman" w:hAnsi="Calibri" w:cs="Calibri"/>
-                    </w:rPr>
-                    <w:t>lặp</w:t>
-                  </w:r>
-                  <w:proofErr w:type="spellEnd"/>
-                  <w:r>
-                    <w:rPr>
-                      <w:rFonts w:ascii="Calibri" w:eastAsia="Times New Roman" w:hAnsi="Calibri" w:cs="Calibri"/>
-                    </w:rPr>
-                    <w:t xml:space="preserve"> 02 - </w:t>
-                  </w:r>
-                  <w:proofErr w:type="spellStart"/>
-                  <w:r>
-                    <w:rPr>
-                      <w:rFonts w:ascii="Calibri" w:eastAsia="Times New Roman" w:hAnsi="Calibri" w:cs="Calibri"/>
-                    </w:rPr>
-                    <w:t>Bài</w:t>
-                  </w:r>
-                  <w:proofErr w:type="spellEnd"/>
-                  <w:r>
-                    <w:rPr>
-                      <w:rFonts w:ascii="Calibri" w:eastAsia="Times New Roman" w:hAnsi="Calibri" w:cs="Calibri"/>
-                    </w:rPr>
-                    <w:t xml:space="preserve"> 02</w:t>
+                    <w:t xml:space="preserve"> 02 - 02</w:t>
                   </w:r>
                 </w:p>
               </w:tc>
@@ -7787,7 +7231,7 @@
               </w:trPr>
               <w:tc>
                 <w:tcPr>
-                  <w:tcW w:w="3930" w:type="dxa"/>
+                  <w:tcW w:w="3946" w:type="dxa"/>
                   <w:tcBorders>
                     <w:top w:val="single" w:sz="6" w:space="0" w:color="CCCCCC"/>
                     <w:left w:val="single" w:sz="6" w:space="0" w:color="000000"/>
@@ -7846,42 +7290,14 @@
                     <w:rPr>
                       <w:rFonts w:ascii="Calibri" w:eastAsia="Times New Roman" w:hAnsi="Calibri" w:cs="Calibri"/>
                     </w:rPr>
-                    <w:t>vòng</w:t>
+                    <w:t>mảng</w:t>
                   </w:r>
                   <w:proofErr w:type="spellEnd"/>
                   <w:r>
                     <w:rPr>
                       <w:rFonts w:ascii="Calibri" w:eastAsia="Times New Roman" w:hAnsi="Calibri" w:cs="Calibri"/>
                     </w:rPr>
-                    <w:t xml:space="preserve"> </w:t>
-                  </w:r>
-                  <w:proofErr w:type="spellStart"/>
-                  <w:r>
-                    <w:rPr>
-                      <w:rFonts w:ascii="Calibri" w:eastAsia="Times New Roman" w:hAnsi="Calibri" w:cs="Calibri"/>
-                    </w:rPr>
-                    <w:t>lặp</w:t>
-                  </w:r>
-                  <w:proofErr w:type="spellEnd"/>
-                  <w:r>
-                    <w:rPr>
-                      <w:rFonts w:ascii="Calibri" w:eastAsia="Times New Roman" w:hAnsi="Calibri" w:cs="Calibri"/>
-                    </w:rPr>
-                    <w:t xml:space="preserve"> 02 - </w:t>
-                  </w:r>
-                  <w:proofErr w:type="spellStart"/>
-                  <w:r>
-                    <w:rPr>
-                      <w:rFonts w:ascii="Calibri" w:eastAsia="Times New Roman" w:hAnsi="Calibri" w:cs="Calibri"/>
-                    </w:rPr>
-                    <w:t>Bài</w:t>
-                  </w:r>
-                  <w:proofErr w:type="spellEnd"/>
-                  <w:r>
-                    <w:rPr>
-                      <w:rFonts w:ascii="Calibri" w:eastAsia="Times New Roman" w:hAnsi="Calibri" w:cs="Calibri"/>
-                    </w:rPr>
-                    <w:t xml:space="preserve"> 03</w:t>
+                    <w:t xml:space="preserve"> 02 - 03</w:t>
                   </w:r>
                 </w:p>
               </w:tc>
@@ -7892,7 +7308,7 @@
               </w:trPr>
               <w:tc>
                 <w:tcPr>
-                  <w:tcW w:w="3930" w:type="dxa"/>
+                  <w:tcW w:w="3946" w:type="dxa"/>
                   <w:tcBorders>
                     <w:top w:val="single" w:sz="6" w:space="0" w:color="CCCCCC"/>
                     <w:left w:val="single" w:sz="6" w:space="0" w:color="000000"/>
@@ -7951,42 +7367,14 @@
                     <w:rPr>
                       <w:rFonts w:ascii="Calibri" w:eastAsia="Times New Roman" w:hAnsi="Calibri" w:cs="Calibri"/>
                     </w:rPr>
-                    <w:t>vòng</w:t>
+                    <w:t>mảng</w:t>
                   </w:r>
                   <w:proofErr w:type="spellEnd"/>
                   <w:r>
                     <w:rPr>
                       <w:rFonts w:ascii="Calibri" w:eastAsia="Times New Roman" w:hAnsi="Calibri" w:cs="Calibri"/>
                     </w:rPr>
-                    <w:t xml:space="preserve"> </w:t>
-                  </w:r>
-                  <w:proofErr w:type="spellStart"/>
-                  <w:r>
-                    <w:rPr>
-                      <w:rFonts w:ascii="Calibri" w:eastAsia="Times New Roman" w:hAnsi="Calibri" w:cs="Calibri"/>
-                    </w:rPr>
-                    <w:t>lặp</w:t>
-                  </w:r>
-                  <w:proofErr w:type="spellEnd"/>
-                  <w:r>
-                    <w:rPr>
-                      <w:rFonts w:ascii="Calibri" w:eastAsia="Times New Roman" w:hAnsi="Calibri" w:cs="Calibri"/>
-                    </w:rPr>
-                    <w:t xml:space="preserve"> 02 - </w:t>
-                  </w:r>
-                  <w:proofErr w:type="spellStart"/>
-                  <w:r>
-                    <w:rPr>
-                      <w:rFonts w:ascii="Calibri" w:eastAsia="Times New Roman" w:hAnsi="Calibri" w:cs="Calibri"/>
-                    </w:rPr>
-                    <w:t>Bài</w:t>
-                  </w:r>
-                  <w:proofErr w:type="spellEnd"/>
-                  <w:r>
-                    <w:rPr>
-                      <w:rFonts w:ascii="Calibri" w:eastAsia="Times New Roman" w:hAnsi="Calibri" w:cs="Calibri"/>
-                    </w:rPr>
-                    <w:t xml:space="preserve"> 04</w:t>
+                    <w:t xml:space="preserve"> 02 - 04</w:t>
                   </w:r>
                 </w:p>
               </w:tc>
@@ -7997,7 +7385,7 @@
               </w:trPr>
               <w:tc>
                 <w:tcPr>
-                  <w:tcW w:w="3930" w:type="dxa"/>
+                  <w:tcW w:w="3946" w:type="dxa"/>
                   <w:tcBorders>
                     <w:top w:val="single" w:sz="6" w:space="0" w:color="CCCCCC"/>
                     <w:left w:val="single" w:sz="6" w:space="0" w:color="000000"/>
@@ -8056,7 +7444,56 @@
                     <w:rPr>
                       <w:rFonts w:ascii="Calibri" w:eastAsia="Times New Roman" w:hAnsi="Calibri" w:cs="Calibri"/>
                     </w:rPr>
-                    <w:t>vòng</w:t>
+                    <w:t>mảng</w:t>
+                  </w:r>
+                  <w:proofErr w:type="spellEnd"/>
+                  <w:r>
+                    <w:rPr>
+                      <w:rFonts w:ascii="Calibri" w:eastAsia="Times New Roman" w:hAnsi="Calibri" w:cs="Calibri"/>
+                    </w:rPr>
+                    <w:t xml:space="preserve"> 02 - 05</w:t>
+                  </w:r>
+                </w:p>
+              </w:tc>
+            </w:tr>
+            <w:tr>
+              <w:trPr>
+                <w:trHeight w:val="660"/>
+              </w:trPr>
+              <w:tc>
+                <w:tcPr>
+                  <w:tcW w:w="3946" w:type="dxa"/>
+                  <w:tcBorders>
+                    <w:top w:val="single" w:sz="6" w:space="0" w:color="CCCCCC"/>
+                    <w:left w:val="single" w:sz="6" w:space="0" w:color="000000"/>
+                    <w:bottom w:val="single" w:sz="6" w:space="0" w:color="000000"/>
+                    <w:right w:val="single" w:sz="6" w:space="0" w:color="000000"/>
+                  </w:tcBorders>
+                  <w:shd w:val="clear" w:color="auto" w:fill="FFFFFF"/>
+                  <w:tcMar>
+                    <w:top w:w="0" w:type="dxa"/>
+                    <w:left w:w="45" w:type="dxa"/>
+                    <w:bottom w:w="0" w:type="dxa"/>
+                    <w:right w:w="45" w:type="dxa"/>
+                  </w:tcMar>
+                  <w:vAlign w:val="center"/>
+                  <w:hideMark/>
+                </w:tcPr>
+                <w:p>
+                  <w:pPr>
+                    <w:widowControl/>
+                    <w:autoSpaceDE/>
+                    <w:autoSpaceDN/>
+                    <w:rPr>
+                      <w:rFonts w:ascii="Calibri" w:eastAsia="Times New Roman" w:hAnsi="Calibri" w:cs="Calibri"/>
+                    </w:rPr>
+                  </w:pPr>
+                  <w:proofErr w:type="spellStart"/>
+                  <w:r>
+                    <w:rPr>
+                      <w:rFonts w:ascii="Calibri" w:eastAsia="Times New Roman" w:hAnsi="Calibri" w:cs="Calibri"/>
+                    </w:rPr>
+                    <w:t>Luyện</w:t>
                   </w:r>
                   <w:proofErr w:type="spellEnd"/>
                   <w:r>
@@ -8070,33 +7507,392 @@
                     <w:rPr>
                       <w:rFonts w:ascii="Calibri" w:eastAsia="Times New Roman" w:hAnsi="Calibri" w:cs="Calibri"/>
                     </w:rPr>
-                    <w:t>lặp</w:t>
+                    <w:t>tập</w:t>
                   </w:r>
                   <w:proofErr w:type="spellEnd"/>
                   <w:r>
                     <w:rPr>
                       <w:rFonts w:ascii="Calibri" w:eastAsia="Times New Roman" w:hAnsi="Calibri" w:cs="Calibri"/>
                     </w:rPr>
-                    <w:t xml:space="preserve"> 02 - </w:t>
+                    <w:t xml:space="preserve"> </w:t>
                   </w:r>
                   <w:proofErr w:type="spellStart"/>
                   <w:r>
                     <w:rPr>
                       <w:rFonts w:ascii="Calibri" w:eastAsia="Times New Roman" w:hAnsi="Calibri" w:cs="Calibri"/>
                     </w:rPr>
-                    <w:t>Bài</w:t>
+                    <w:t>mảng</w:t>
                   </w:r>
                   <w:proofErr w:type="spellEnd"/>
                   <w:r>
                     <w:rPr>
                       <w:rFonts w:ascii="Calibri" w:eastAsia="Times New Roman" w:hAnsi="Calibri" w:cs="Calibri"/>
                     </w:rPr>
-                    <w:t xml:space="preserve"> 05</w:t>
+                    <w:t xml:space="preserve"> 02 - 06</w:t>
                   </w:r>
                 </w:p>
               </w:tc>
             </w:tr>
           </w:tbl>
+          <w:p>
+            <w:pPr>
+              <w:pStyle w:val="TableParagraph"/>
+              <w:ind w:left="720"/>
+              <w:rPr>
+                <w:rFonts w:ascii="Times New Roman" w:hAnsi="Times New Roman" w:cs="Times New Roman"/>
+                <w:sz w:val="26"/>
+                <w:szCs w:val="26"/>
+              </w:rPr>
+            </w:pPr>
+          </w:p>
+        </w:tc>
+        <w:tc>
+          <w:tcPr>
+            <w:tcW w:w="2910" w:type="dxa"/>
+          </w:tcPr>
+          <w:p>
+            <w:pPr>
+              <w:pStyle w:val="TableParagraph"/>
+              <w:numPr>
+                <w:ilvl w:val="0"/>
+                <w:numId w:val="5"/>
+              </w:numPr>
+              <w:rPr>
+                <w:rFonts w:ascii="Times New Roman" w:hAnsi="Times New Roman" w:cs="Times New Roman"/>
+                <w:sz w:val="26"/>
+                <w:szCs w:val="26"/>
+              </w:rPr>
+            </w:pPr>
+          </w:p>
+        </w:tc>
+        <w:tc>
+          <w:tcPr>
+            <w:tcW w:w="2310" w:type="dxa"/>
+          </w:tcPr>
+          <w:p>
+            <w:pPr>
+              <w:pStyle w:val="TableParagraph"/>
+              <w:numPr>
+                <w:ilvl w:val="0"/>
+                <w:numId w:val="5"/>
+              </w:numPr>
+              <w:rPr>
+                <w:rFonts w:ascii="Times New Roman" w:hAnsi="Times New Roman" w:cs="Times New Roman"/>
+                <w:sz w:val="26"/>
+                <w:szCs w:val="26"/>
+              </w:rPr>
+            </w:pPr>
+          </w:p>
+        </w:tc>
+      </w:tr>
+    </w:tbl>
+    <w:p>
+      <w:pPr>
+        <w:spacing w:before="307"/>
+        <w:ind w:left="1395"/>
+        <w:rPr>
+          <w:rFonts w:ascii="Times New Roman" w:hAnsi="Times New Roman" w:cs="Times New Roman"/>
+          <w:b/>
+          <w:w w:val="110"/>
+          <w:sz w:val="26"/>
+          <w:szCs w:val="26"/>
+        </w:rPr>
+      </w:pPr>
+    </w:p>
+    <w:p>
+      <w:pPr>
+        <w:spacing w:before="307"/>
+        <w:ind w:left="1395"/>
+        <w:rPr>
+          <w:rFonts w:ascii="Times New Roman" w:hAnsi="Times New Roman" w:cs="Times New Roman"/>
+          <w:b/>
+          <w:w w:val="110"/>
+          <w:sz w:val="26"/>
+          <w:szCs w:val="26"/>
+        </w:rPr>
+      </w:pPr>
+    </w:p>
+    <w:p>
+      <w:pPr>
+        <w:spacing w:before="307"/>
+        <w:ind w:left="1395"/>
+        <w:rPr>
+          <w:rFonts w:ascii="Times New Roman" w:hAnsi="Times New Roman" w:cs="Times New Roman"/>
+          <w:b/>
+          <w:w w:val="110"/>
+          <w:sz w:val="26"/>
+          <w:szCs w:val="26"/>
+        </w:rPr>
+      </w:pPr>
+    </w:p>
+    <w:p>
+      <w:pPr>
+        <w:spacing w:before="307"/>
+        <w:ind w:left="1395"/>
+        <w:rPr>
+          <w:rFonts w:ascii="Times New Roman" w:hAnsi="Times New Roman" w:cs="Times New Roman"/>
+          <w:b/>
+          <w:sz w:val="26"/>
+          <w:szCs w:val="26"/>
+        </w:rPr>
+      </w:pPr>
+      <w:proofErr w:type="spellStart"/>
+      <w:r>
+        <w:rPr>
+          <w:rFonts w:ascii="Times New Roman" w:hAnsi="Times New Roman" w:cs="Times New Roman"/>
+          <w:b/>
+          <w:w w:val="110"/>
+          <w:sz w:val="26"/>
+          <w:szCs w:val="26"/>
+        </w:rPr>
+        <w:t>Những</w:t>
+      </w:r>
+      <w:proofErr w:type="spellEnd"/>
+      <w:r>
+        <w:rPr>
+          <w:rFonts w:ascii="Times New Roman" w:hAnsi="Times New Roman" w:cs="Times New Roman"/>
+          <w:b/>
+          <w:w w:val="110"/>
+          <w:sz w:val="26"/>
+          <w:szCs w:val="26"/>
+        </w:rPr>
+        <w:t xml:space="preserve"> </w:t>
+      </w:r>
+      <w:proofErr w:type="spellStart"/>
+      <w:r>
+        <w:rPr>
+          <w:rFonts w:ascii="Times New Roman" w:hAnsi="Times New Roman" w:cs="Times New Roman"/>
+          <w:b/>
+          <w:w w:val="110"/>
+          <w:sz w:val="26"/>
+          <w:szCs w:val="26"/>
+        </w:rPr>
+        <w:t>nhiệm</w:t>
+      </w:r>
+      <w:proofErr w:type="spellEnd"/>
+      <w:r>
+        <w:rPr>
+          <w:rFonts w:ascii="Times New Roman" w:hAnsi="Times New Roman" w:cs="Times New Roman"/>
+          <w:b/>
+          <w:w w:val="110"/>
+          <w:sz w:val="26"/>
+          <w:szCs w:val="26"/>
+        </w:rPr>
+        <w:t xml:space="preserve"> </w:t>
+      </w:r>
+      <w:proofErr w:type="spellStart"/>
+      <w:r>
+        <w:rPr>
+          <w:rFonts w:ascii="Times New Roman" w:hAnsi="Times New Roman" w:cs="Times New Roman"/>
+          <w:b/>
+          <w:w w:val="110"/>
+          <w:sz w:val="26"/>
+          <w:szCs w:val="26"/>
+        </w:rPr>
+        <w:t>vụ</w:t>
+      </w:r>
+      <w:proofErr w:type="spellEnd"/>
+      <w:r>
+        <w:rPr>
+          <w:rFonts w:ascii="Times New Roman" w:hAnsi="Times New Roman" w:cs="Times New Roman"/>
+          <w:b/>
+          <w:w w:val="110"/>
+          <w:sz w:val="26"/>
+          <w:szCs w:val="26"/>
+        </w:rPr>
+        <w:t xml:space="preserve"> </w:t>
+      </w:r>
+      <w:proofErr w:type="spellStart"/>
+      <w:r>
+        <w:rPr>
+          <w:rFonts w:ascii="Times New Roman" w:hAnsi="Times New Roman" w:cs="Times New Roman"/>
+          <w:b/>
+          <w:w w:val="110"/>
+          <w:sz w:val="26"/>
+          <w:szCs w:val="26"/>
+        </w:rPr>
+        <w:t>tự</w:t>
+      </w:r>
+      <w:proofErr w:type="spellEnd"/>
+      <w:r>
+        <w:rPr>
+          <w:rFonts w:ascii="Times New Roman" w:hAnsi="Times New Roman" w:cs="Times New Roman"/>
+          <w:b/>
+          <w:w w:val="110"/>
+          <w:sz w:val="26"/>
+          <w:szCs w:val="26"/>
+        </w:rPr>
+        <w:t xml:space="preserve"> </w:t>
+      </w:r>
+      <w:r>
+        <w:rPr>
+          <w:rFonts w:ascii="Times New Roman" w:hAnsi="Times New Roman" w:cs="Times New Roman"/>
+          <w:b/>
+          <w:spacing w:val="-63"/>
+          <w:w w:val="110"/>
+          <w:sz w:val="26"/>
+          <w:szCs w:val="26"/>
+        </w:rPr>
+        <w:t xml:space="preserve"> </w:t>
+      </w:r>
+      <w:proofErr w:type="spellStart"/>
+      <w:r>
+        <w:rPr>
+          <w:rFonts w:ascii="Times New Roman" w:hAnsi="Times New Roman" w:cs="Times New Roman"/>
+          <w:b/>
+          <w:w w:val="110"/>
+          <w:sz w:val="26"/>
+          <w:szCs w:val="26"/>
+        </w:rPr>
+        <w:t>giao</w:t>
+      </w:r>
+      <w:proofErr w:type="spellEnd"/>
+    </w:p>
+    <w:tbl>
+      <w:tblPr>
+        <w:tblW w:w="0" w:type="auto"/>
+        <w:tblInd w:w="145" w:type="dxa"/>
+        <w:tblBorders>
+          <w:top w:val="single" w:sz="8" w:space="0" w:color="000000"/>
+          <w:left w:val="single" w:sz="8" w:space="0" w:color="000000"/>
+          <w:bottom w:val="single" w:sz="8" w:space="0" w:color="000000"/>
+          <w:right w:val="single" w:sz="8" w:space="0" w:color="000000"/>
+          <w:insideH w:val="single" w:sz="8" w:space="0" w:color="000000"/>
+          <w:insideV w:val="single" w:sz="8" w:space="0" w:color="000000"/>
+        </w:tblBorders>
+        <w:tblLayout w:type="fixed"/>
+        <w:tblCellMar>
+          <w:left w:w="0" w:type="dxa"/>
+          <w:right w:w="0" w:type="dxa"/>
+        </w:tblCellMar>
+        <w:tblLook w:val="01E0" w:firstRow="1" w:lastRow="1" w:firstColumn="1" w:lastColumn="1" w:noHBand="0" w:noVBand="0"/>
+      </w:tblPr>
+      <w:tblGrid>
+        <w:gridCol w:w="5400"/>
+        <w:gridCol w:w="3615"/>
+      </w:tblGrid>
+      <w:tr>
+        <w:trPr>
+          <w:trHeight w:val="250"/>
+        </w:trPr>
+        <w:tc>
+          <w:tcPr>
+            <w:tcW w:w="5400" w:type="dxa"/>
+            <w:vAlign w:val="center"/>
+          </w:tcPr>
+          <w:p>
+            <w:pPr>
+              <w:pStyle w:val="TableParagraph"/>
+              <w:spacing w:line="230" w:lineRule="exact"/>
+              <w:ind w:left="6"/>
+              <w:jc w:val="center"/>
+              <w:rPr>
+                <w:rFonts w:ascii="Times New Roman" w:hAnsi="Times New Roman" w:cs="Times New Roman"/>
+                <w:b/>
+                <w:sz w:val="26"/>
+                <w:szCs w:val="26"/>
+              </w:rPr>
+            </w:pPr>
+            <w:proofErr w:type="spellStart"/>
+            <w:r>
+              <w:rPr>
+                <w:rFonts w:ascii="Times New Roman" w:hAnsi="Times New Roman" w:cs="Times New Roman"/>
+                <w:b/>
+                <w:w w:val="105"/>
+                <w:sz w:val="26"/>
+                <w:szCs w:val="26"/>
+              </w:rPr>
+              <w:t>Nhiệm</w:t>
+            </w:r>
+            <w:proofErr w:type="spellEnd"/>
+            <w:r>
+              <w:rPr>
+                <w:rFonts w:ascii="Times New Roman" w:hAnsi="Times New Roman" w:cs="Times New Roman"/>
+                <w:b/>
+                <w:w w:val="105"/>
+                <w:sz w:val="26"/>
+                <w:szCs w:val="26"/>
+              </w:rPr>
+              <w:t xml:space="preserve"> </w:t>
+            </w:r>
+            <w:proofErr w:type="spellStart"/>
+            <w:r>
+              <w:rPr>
+                <w:rFonts w:ascii="Times New Roman" w:hAnsi="Times New Roman" w:cs="Times New Roman"/>
+                <w:b/>
+                <w:w w:val="105"/>
+                <w:sz w:val="26"/>
+                <w:szCs w:val="26"/>
+              </w:rPr>
+              <w:t>vụ</w:t>
+            </w:r>
+            <w:proofErr w:type="spellEnd"/>
+          </w:p>
+        </w:tc>
+        <w:tc>
+          <w:tcPr>
+            <w:tcW w:w="3615" w:type="dxa"/>
+            <w:vAlign w:val="center"/>
+          </w:tcPr>
+          <w:p>
+            <w:pPr>
+              <w:pStyle w:val="TableParagraph"/>
+              <w:spacing w:line="230" w:lineRule="exact"/>
+              <w:ind w:left="6"/>
+              <w:jc w:val="center"/>
+              <w:rPr>
+                <w:rFonts w:ascii="Times New Roman" w:hAnsi="Times New Roman" w:cs="Times New Roman"/>
+                <w:b/>
+                <w:sz w:val="26"/>
+                <w:szCs w:val="26"/>
+              </w:rPr>
+            </w:pPr>
+            <w:proofErr w:type="spellStart"/>
+            <w:r>
+              <w:rPr>
+                <w:rFonts w:ascii="Times New Roman" w:hAnsi="Times New Roman" w:cs="Times New Roman"/>
+                <w:b/>
+                <w:w w:val="105"/>
+                <w:sz w:val="26"/>
+                <w:szCs w:val="26"/>
+              </w:rPr>
+              <w:t>Kết</w:t>
+            </w:r>
+            <w:proofErr w:type="spellEnd"/>
+            <w:r>
+              <w:rPr>
+                <w:rFonts w:ascii="Times New Roman" w:hAnsi="Times New Roman" w:cs="Times New Roman"/>
+                <w:b/>
+                <w:w w:val="105"/>
+                <w:sz w:val="26"/>
+                <w:szCs w:val="26"/>
+              </w:rPr>
+              <w:t xml:space="preserve"> </w:t>
+            </w:r>
+            <w:proofErr w:type="spellStart"/>
+            <w:r>
+              <w:rPr>
+                <w:rFonts w:ascii="Times New Roman" w:hAnsi="Times New Roman" w:cs="Times New Roman"/>
+                <w:b/>
+                <w:w w:val="105"/>
+                <w:sz w:val="26"/>
+                <w:szCs w:val="26"/>
+              </w:rPr>
+              <w:t>quả</w:t>
+            </w:r>
+            <w:proofErr w:type="spellEnd"/>
+          </w:p>
+        </w:tc>
+      </w:tr>
+      <w:tr>
+        <w:trPr>
+          <w:trHeight w:val="250"/>
+        </w:trPr>
+        <w:tc>
+          <w:tcPr>
+            <w:tcW w:w="5400" w:type="dxa"/>
+            <w:vAlign w:val="center"/>
+          </w:tcPr>
           <w:p>
             <w:pPr>
               <w:pStyle w:val="TableParagraph"/>
@@ -8432,6 +8228,7 @@
                 <w:sz w:val="26"/>
                 <w:szCs w:val="26"/>
               </w:rPr>
+              <w:lastRenderedPageBreak/>
               <w:t>Trở</w:t>
             </w:r>
             <w:proofErr w:type="spellEnd"/>
@@ -10122,8 +9919,19 @@
                 <w:sz w:val="26"/>
                 <w:szCs w:val="26"/>
               </w:rPr>
-              <w:t xml:space="preserve">-for </w:t>
-            </w:r>
+              <w:t>-</w:t>
+            </w:r>
+            <w:proofErr w:type="spellStart"/>
+            <w:r>
+              <w:rPr>
+                <w:rFonts w:ascii="Times New Roman" w:hAnsi="Times New Roman" w:cs="Times New Roman"/>
+                <w:w w:val="105"/>
+                <w:sz w:val="26"/>
+                <w:szCs w:val="26"/>
+              </w:rPr>
+              <w:t>indexOf</w:t>
+            </w:r>
+            <w:proofErr w:type="spellEnd"/>
           </w:p>
           <w:p>
             <w:pPr>
@@ -10141,7 +9949,7 @@
                 <w:sz w:val="26"/>
                 <w:szCs w:val="26"/>
               </w:rPr>
-              <w:t xml:space="preserve">-for each </w:t>
+              <w:t>-push</w:t>
             </w:r>
           </w:p>
           <w:p>
@@ -10160,27 +9968,7 @@
                 <w:sz w:val="26"/>
                 <w:szCs w:val="26"/>
               </w:rPr>
-              <w:t>-</w:t>
-            </w:r>
-            <w:proofErr w:type="spellStart"/>
-            <w:r>
-              <w:rPr>
-                <w:rFonts w:ascii="Times New Roman" w:hAnsi="Times New Roman" w:cs="Times New Roman"/>
-                <w:w w:val="105"/>
-                <w:sz w:val="26"/>
-                <w:szCs w:val="26"/>
-              </w:rPr>
-              <w:t>Math.floor</w:t>
-            </w:r>
-            <w:proofErr w:type="spellEnd"/>
-            <w:r>
-              <w:rPr>
-                <w:rFonts w:ascii="Times New Roman" w:hAnsi="Times New Roman" w:cs="Times New Roman"/>
-                <w:w w:val="105"/>
-                <w:sz w:val="26"/>
-                <w:szCs w:val="26"/>
-              </w:rPr>
-              <w:t xml:space="preserve"> </w:t>
+              <w:t>-pop</w:t>
             </w:r>
           </w:p>
           <w:p>
@@ -10199,29 +9987,7 @@
                 <w:sz w:val="26"/>
                 <w:szCs w:val="26"/>
               </w:rPr>
-              <w:t>-</w:t>
-            </w:r>
-            <w:proofErr w:type="spellStart"/>
-            <w:proofErr w:type="gramStart"/>
-            <w:r>
-              <w:rPr>
-                <w:rFonts w:ascii="Times New Roman" w:hAnsi="Times New Roman" w:cs="Times New Roman"/>
-                <w:w w:val="105"/>
-                <w:sz w:val="26"/>
-                <w:szCs w:val="26"/>
-              </w:rPr>
-              <w:t>math.round</w:t>
-            </w:r>
-            <w:proofErr w:type="spellEnd"/>
-            <w:proofErr w:type="gramEnd"/>
-            <w:r>
-              <w:rPr>
-                <w:rFonts w:ascii="Times New Roman" w:hAnsi="Times New Roman" w:cs="Times New Roman"/>
-                <w:w w:val="105"/>
-                <w:sz w:val="26"/>
-                <w:szCs w:val="26"/>
-              </w:rPr>
-              <w:t xml:space="preserve"> </w:t>
+              <w:t>-shift</w:t>
             </w:r>
           </w:p>
           <w:p>
@@ -10240,7 +10006,7 @@
                 <w:sz w:val="26"/>
                 <w:szCs w:val="26"/>
               </w:rPr>
-              <w:t xml:space="preserve">-do while </w:t>
+              <w:t>-unshift</w:t>
             </w:r>
           </w:p>
           <w:p>
@@ -10259,7 +10025,7 @@
                 <w:sz w:val="26"/>
                 <w:szCs w:val="26"/>
               </w:rPr>
-              <w:t>-regex</w:t>
+              <w:t>-map</w:t>
             </w:r>
           </w:p>
           <w:p>
@@ -10278,27 +10044,7 @@
                 <w:sz w:val="26"/>
                 <w:szCs w:val="26"/>
               </w:rPr>
-              <w:t>-&amp;</w:t>
-            </w:r>
-            <w:proofErr w:type="spellStart"/>
-            <w:r>
-              <w:rPr>
-                <w:rFonts w:ascii="Times New Roman" w:hAnsi="Times New Roman" w:cs="Times New Roman"/>
-                <w:w w:val="105"/>
-                <w:sz w:val="26"/>
-                <w:szCs w:val="26"/>
-              </w:rPr>
-              <w:t>nbsp</w:t>
-            </w:r>
-            <w:proofErr w:type="spellEnd"/>
-            <w:r>
-              <w:rPr>
-                <w:rFonts w:ascii="Times New Roman" w:hAnsi="Times New Roman" w:cs="Times New Roman"/>
-                <w:w w:val="105"/>
-                <w:sz w:val="26"/>
-                <w:szCs w:val="26"/>
-              </w:rPr>
-              <w:t xml:space="preserve"> </w:t>
+              <w:t>-array</w:t>
             </w:r>
           </w:p>
           <w:p>
@@ -10320,26 +10066,23 @@
               <w:t>-</w:t>
             </w:r>
             <w:proofErr w:type="spellStart"/>
-            <w:proofErr w:type="gramStart"/>
-            <w:r>
-              <w:rPr>
-                <w:rFonts w:ascii="Times New Roman" w:hAnsi="Times New Roman" w:cs="Times New Roman"/>
-                <w:w w:val="105"/>
-                <w:sz w:val="26"/>
-                <w:szCs w:val="26"/>
-              </w:rPr>
-              <w:t>math.random</w:t>
-            </w:r>
-            <w:proofErr w:type="spellEnd"/>
-            <w:proofErr w:type="gramEnd"/>
+            <w:r>
+              <w:rPr>
+                <w:rFonts w:ascii="Times New Roman" w:hAnsi="Times New Roman" w:cs="Times New Roman"/>
+                <w:w w:val="105"/>
+                <w:sz w:val="26"/>
+                <w:szCs w:val="26"/>
+              </w:rPr>
+              <w:t>fibonaci</w:t>
+            </w:r>
+            <w:proofErr w:type="spellEnd"/>
           </w:p>
           <w:p>
             <w:pPr>
               <w:rPr>
-                <w:rFonts w:ascii="Times New Roman" w:hAnsi="Times New Roman" w:cs="Times New Roman"/>
-                <w:w w:val="105"/>
-                <w:sz w:val="26"/>
-                <w:szCs w:val="26"/>
+                <w:rFonts w:ascii="Arial" w:hAnsi="Arial" w:cs="Arial"/>
+                <w:color w:val="000000"/>
+                <w:shd w:val="clear" w:color="auto" w:fill="FFFFFF"/>
               </w:rPr>
             </w:pPr>
             <w:r>
@@ -10351,87 +10094,66 @@
               </w:rPr>
               <w:t>-</w:t>
             </w:r>
-            <w:proofErr w:type="spellStart"/>
-            <w:r>
-              <w:rPr>
-                <w:rFonts w:ascii="Times New Roman" w:hAnsi="Times New Roman" w:cs="Times New Roman"/>
-                <w:w w:val="105"/>
-                <w:sz w:val="26"/>
-                <w:szCs w:val="26"/>
-              </w:rPr>
-              <w:t>hoán</w:t>
-            </w:r>
-            <w:proofErr w:type="spellEnd"/>
-            <w:r>
-              <w:rPr>
-                <w:rFonts w:ascii="Times New Roman" w:hAnsi="Times New Roman" w:cs="Times New Roman"/>
-                <w:w w:val="105"/>
-                <w:sz w:val="26"/>
-                <w:szCs w:val="26"/>
-              </w:rPr>
-              <w:t xml:space="preserve"> </w:t>
-            </w:r>
-            <w:proofErr w:type="spellStart"/>
-            <w:r>
-              <w:rPr>
-                <w:rFonts w:ascii="Times New Roman" w:hAnsi="Times New Roman" w:cs="Times New Roman"/>
-                <w:w w:val="105"/>
-                <w:sz w:val="26"/>
-                <w:szCs w:val="26"/>
-              </w:rPr>
-              <w:t>đổi</w:t>
+            <w:r>
+              <w:rPr>
+                <w:rFonts w:ascii="Arial" w:hAnsi="Arial" w:cs="Arial"/>
+                <w:color w:val="000000"/>
+                <w:shd w:val="clear" w:color="auto" w:fill="FFFFFF"/>
+              </w:rPr>
+              <w:t>&amp;</w:t>
+            </w:r>
+            <w:proofErr w:type="spellStart"/>
+            <w:r>
+              <w:rPr>
+                <w:rFonts w:ascii="Arial" w:hAnsi="Arial" w:cs="Arial"/>
+                <w:color w:val="000000"/>
+                <w:shd w:val="clear" w:color="auto" w:fill="FFFFFF"/>
+              </w:rPr>
+              <w:t>sbnp</w:t>
             </w:r>
             <w:proofErr w:type="spellEnd"/>
           </w:p>
           <w:p>
             <w:pPr>
               <w:rPr>
-                <w:rFonts w:ascii="Times New Roman" w:hAnsi="Times New Roman" w:cs="Times New Roman"/>
-                <w:w w:val="105"/>
-                <w:sz w:val="26"/>
-                <w:szCs w:val="26"/>
+                <w:rFonts w:ascii="Arial" w:hAnsi="Arial" w:cs="Arial"/>
+                <w:color w:val="000000"/>
+                <w:shd w:val="clear" w:color="auto" w:fill="FFFFFF"/>
               </w:rPr>
             </w:pPr>
             <w:r>
               <w:rPr>
-                <w:rFonts w:ascii="Times New Roman" w:hAnsi="Times New Roman" w:cs="Times New Roman"/>
-                <w:w w:val="105"/>
-                <w:sz w:val="26"/>
-                <w:szCs w:val="26"/>
+                <w:rFonts w:ascii="Arial" w:hAnsi="Arial" w:cs="Arial"/>
+                <w:color w:val="000000"/>
+                <w:shd w:val="clear" w:color="auto" w:fill="FFFFFF"/>
               </w:rPr>
               <w:t>-</w:t>
             </w:r>
-            <w:proofErr w:type="spellStart"/>
-            <w:r>
-              <w:rPr>
-                <w:rFonts w:ascii="Times New Roman" w:hAnsi="Times New Roman" w:cs="Times New Roman"/>
-                <w:w w:val="105"/>
-                <w:sz w:val="26"/>
-                <w:szCs w:val="26"/>
-              </w:rPr>
-              <w:t>đệ</w:t>
-            </w:r>
-            <w:proofErr w:type="spellEnd"/>
-            <w:r>
-              <w:rPr>
-                <w:rFonts w:ascii="Times New Roman" w:hAnsi="Times New Roman" w:cs="Times New Roman"/>
-                <w:w w:val="105"/>
-                <w:sz w:val="26"/>
-                <w:szCs w:val="26"/>
-              </w:rPr>
-              <w:t xml:space="preserve"> </w:t>
-            </w:r>
-            <w:proofErr w:type="spellStart"/>
-            <w:r>
-              <w:rPr>
-                <w:rFonts w:ascii="Times New Roman" w:hAnsi="Times New Roman" w:cs="Times New Roman"/>
-                <w:w w:val="105"/>
-                <w:sz w:val="26"/>
-                <w:szCs w:val="26"/>
-              </w:rPr>
-              <w:t>quy</w:t>
-            </w:r>
-            <w:proofErr w:type="spellEnd"/>
+            <w:r>
+              <w:rPr>
+                <w:rFonts w:ascii="Arial" w:hAnsi="Arial" w:cs="Arial"/>
+                <w:color w:val="000000"/>
+                <w:shd w:val="clear" w:color="auto" w:fill="FFFFFF"/>
+              </w:rPr>
+              <w:t xml:space="preserve">sort </w:t>
+            </w:r>
+          </w:p>
+          <w:p>
+            <w:pPr>
+              <w:rPr>
+                <w:rFonts w:ascii="Arial" w:hAnsi="Arial" w:cs="Arial"/>
+                <w:color w:val="000000"/>
+                <w:shd w:val="clear" w:color="auto" w:fill="FFFFFF"/>
+              </w:rPr>
+            </w:pPr>
+            <w:r>
+              <w:rPr>
+                <w:rFonts w:ascii="Arial" w:hAnsi="Arial" w:cs="Arial"/>
+                <w:color w:val="000000"/>
+                <w:shd w:val="clear" w:color="auto" w:fill="FFFFFF"/>
+              </w:rPr>
+              <w:t>-reverse</w:t>
+            </w:r>
           </w:p>
           <w:p>
             <w:pPr>
@@ -10610,7 +10332,6 @@
         <w:t xml:space="preserve"> </w:t>
       </w:r>
       <w:proofErr w:type="spellStart"/>
-      <w:proofErr w:type="gramStart"/>
       <w:r>
         <w:rPr>
           <w:rFonts w:ascii="Times New Roman" w:hAnsi="Times New Roman" w:cs="Times New Roman"/>
@@ -10655,7 +10376,6 @@
         <w:t>tới</w:t>
       </w:r>
       <w:proofErr w:type="spellEnd"/>
-      <w:proofErr w:type="gramEnd"/>
     </w:p>
     <w:p>
       <w:pPr>

</xml_diff>